<commit_message>
Added notes for troubleshooting the loading of the addin in ms teams
</commit_message>
<xml_diff>
--- a/ProposalCreation/ProposalCreationGuide.docx
+++ b/ProposalCreation/ProposalCreationGuide.docx
@@ -1605,8 +1605,6 @@
           <w:szCs w:val="20"/>
         </w:rPr>
       </w:pPr>
-      <w:bookmarkStart w:id="7" w:name="_GoBack"/>
-      <w:bookmarkEnd w:id="7"/>
       <w:r>
         <w:rPr>
           <w:rFonts w:asciiTheme="majorHAnsi" w:hAnsiTheme="majorHAnsi" w:cstheme="majorHAnsi"/>
@@ -1669,11 +1667,11 @@
       <w:pPr>
         <w:pStyle w:val="Heading2"/>
       </w:pPr>
-      <w:bookmarkStart w:id="8" w:name="_Toc518156581"/>
+      <w:bookmarkStart w:id="7" w:name="_Toc518156581"/>
       <w:r>
         <w:t>Setup Azure App Service</w:t>
       </w:r>
-      <w:bookmarkEnd w:id="8"/>
+      <w:bookmarkEnd w:id="7"/>
     </w:p>
     <w:p>
       <w:pPr>
@@ -1696,14 +1694,14 @@
       <w:pPr>
         <w:pStyle w:val="Heading3"/>
       </w:pPr>
-      <w:bookmarkStart w:id="9" w:name="_Toc518156582"/>
+      <w:bookmarkStart w:id="8" w:name="_Toc518156582"/>
       <w:r>
         <w:t xml:space="preserve">Azure </w:t>
       </w:r>
       <w:r>
         <w:t>App Registration</w:t>
       </w:r>
-      <w:bookmarkEnd w:id="9"/>
+      <w:bookmarkEnd w:id="8"/>
     </w:p>
     <w:p>
       <w:pPr>
@@ -3059,14 +3057,14 @@
       <w:pPr>
         <w:pStyle w:val="Heading3"/>
       </w:pPr>
-      <w:bookmarkStart w:id="10" w:name="_Toc504130047"/>
-      <w:bookmarkStart w:id="11" w:name="_Toc518156583"/>
-      <w:bookmarkStart w:id="12" w:name="_Hlk504119614"/>
+      <w:bookmarkStart w:id="9" w:name="_Toc504130047"/>
+      <w:bookmarkStart w:id="10" w:name="_Toc518156583"/>
+      <w:bookmarkStart w:id="11" w:name="_Hlk504119614"/>
       <w:bookmarkEnd w:id="4"/>
       <w:bookmarkEnd w:id="3"/>
       <w:bookmarkEnd w:id="2"/>
       <w:bookmarkEnd w:id="1"/>
-      <w:bookmarkEnd w:id="10"/>
+      <w:bookmarkEnd w:id="9"/>
       <w:r>
         <w:lastRenderedPageBreak/>
         <w:t>Update Proposal Manager Registration</w:t>
@@ -3297,7 +3295,7 @@
       <w:r>
         <w:t>Deploy Solution</w:t>
       </w:r>
-      <w:bookmarkEnd w:id="11"/>
+      <w:bookmarkEnd w:id="10"/>
     </w:p>
     <w:p>
       <w:pPr>
@@ -3325,35 +3323,35 @@
           <w:szCs w:val="20"/>
         </w:rPr>
       </w:pPr>
-      <w:bookmarkStart w:id="13" w:name="_Toc504130049"/>
-      <w:bookmarkStart w:id="14" w:name="_Toc518156584"/>
+      <w:bookmarkStart w:id="12" w:name="_Toc504130049"/>
+      <w:bookmarkStart w:id="13" w:name="_Toc518156584"/>
+      <w:bookmarkEnd w:id="11"/>
       <w:bookmarkEnd w:id="12"/>
+      <w:r>
+        <w:rPr>
+          <w:rStyle w:val="Heading3Char"/>
+        </w:rPr>
+        <w:t xml:space="preserve">Update </w:t>
+      </w:r>
+      <w:r>
+        <w:rPr>
+          <w:rStyle w:val="Heading3Char"/>
+        </w:rPr>
+        <w:t xml:space="preserve">App </w:t>
+      </w:r>
+      <w:r>
+        <w:rPr>
+          <w:rStyle w:val="Heading3Char"/>
+        </w:rPr>
+        <w:t>Settin</w:t>
+      </w:r>
+      <w:r>
+        <w:rPr>
+          <w:rStyle w:val="Heading3Char"/>
+        </w:rPr>
+        <w:t>gs</w:t>
+      </w:r>
       <w:bookmarkEnd w:id="13"/>
-      <w:r>
-        <w:rPr>
-          <w:rStyle w:val="Heading3Char"/>
-        </w:rPr>
-        <w:t xml:space="preserve">Update </w:t>
-      </w:r>
-      <w:r>
-        <w:rPr>
-          <w:rStyle w:val="Heading3Char"/>
-        </w:rPr>
-        <w:t xml:space="preserve">App </w:t>
-      </w:r>
-      <w:r>
-        <w:rPr>
-          <w:rStyle w:val="Heading3Char"/>
-        </w:rPr>
-        <w:t>Settin</w:t>
-      </w:r>
-      <w:r>
-        <w:rPr>
-          <w:rStyle w:val="Heading3Char"/>
-        </w:rPr>
-        <w:t>gs</w:t>
-      </w:r>
-      <w:bookmarkEnd w:id="14"/>
     </w:p>
     <w:p>
       <w:pPr>
@@ -4424,14 +4422,14 @@
       <w:pPr>
         <w:pStyle w:val="Heading3"/>
       </w:pPr>
-      <w:bookmarkStart w:id="15" w:name="_Toc518156585"/>
+      <w:bookmarkStart w:id="14" w:name="_Toc518156585"/>
       <w:r>
         <w:t>U</w:t>
       </w:r>
       <w:r>
         <w:t>pdate Client App Settings</w:t>
       </w:r>
-      <w:bookmarkEnd w:id="15"/>
+      <w:bookmarkEnd w:id="14"/>
     </w:p>
     <w:p>
       <w:pPr>
@@ -4772,7 +4770,7 @@
       <w:pPr>
         <w:pStyle w:val="Heading3"/>
       </w:pPr>
-      <w:bookmarkStart w:id="16" w:name="_Toc518156586"/>
+      <w:bookmarkStart w:id="15" w:name="_Toc518156586"/>
       <w:r>
         <w:t xml:space="preserve">Update the Proposal Creation </w:t>
       </w:r>
@@ -4784,7 +4782,7 @@
       <w:r>
         <w:t xml:space="preserve"> manifest</w:t>
       </w:r>
-      <w:bookmarkEnd w:id="16"/>
+      <w:bookmarkEnd w:id="15"/>
     </w:p>
     <w:p>
       <w:pPr>
@@ -5300,11 +5298,11 @@
       <w:pPr>
         <w:pStyle w:val="Heading3"/>
       </w:pPr>
-      <w:bookmarkStart w:id="17" w:name="_Toc518156587"/>
+      <w:bookmarkStart w:id="16" w:name="_Toc518156587"/>
       <w:r>
         <w:t>Build the application</w:t>
       </w:r>
-      <w:bookmarkEnd w:id="17"/>
+      <w:bookmarkEnd w:id="16"/>
     </w:p>
     <w:p>
       <w:pPr>
@@ -5575,7 +5573,7 @@
           <w:szCs w:val="26"/>
         </w:rPr>
       </w:pPr>
-      <w:bookmarkStart w:id="18" w:name="_Toc518156588"/>
+      <w:bookmarkStart w:id="17" w:name="_Toc518156588"/>
       <w:r>
         <w:br w:type="page"/>
       </w:r>
@@ -5591,7 +5589,7 @@
       <w:r>
         <w:t xml:space="preserve"> to Azure</w:t>
       </w:r>
-      <w:bookmarkEnd w:id="18"/>
+      <w:bookmarkEnd w:id="17"/>
     </w:p>
     <w:p>
       <w:pPr>
@@ -5929,10 +5927,10 @@
           <w:szCs w:val="26"/>
         </w:rPr>
       </w:pPr>
-      <w:bookmarkStart w:id="19" w:name="_Setting_up_Email"/>
-      <w:bookmarkStart w:id="20" w:name="_Toc518156589"/>
-      <w:bookmarkStart w:id="21" w:name="_Hlk504119644"/>
-      <w:bookmarkEnd w:id="19"/>
+      <w:bookmarkStart w:id="18" w:name="_Setting_up_Email"/>
+      <w:bookmarkStart w:id="19" w:name="_Toc518156589"/>
+      <w:bookmarkStart w:id="20" w:name="_Hlk504119644"/>
+      <w:bookmarkEnd w:id="18"/>
       <w:r>
         <w:br w:type="page"/>
       </w:r>
@@ -5952,10 +5950,10 @@
       <w:r>
         <w:t>Addin</w:t>
       </w:r>
-      <w:bookmarkEnd w:id="20"/>
+      <w:bookmarkEnd w:id="19"/>
       <w:proofErr w:type="spellEnd"/>
     </w:p>
-    <w:bookmarkEnd w:id="21"/>
+    <w:bookmarkEnd w:id="20"/>
     <w:p>
       <w:pPr>
         <w:pStyle w:val="paragraph"/>
@@ -6750,6 +6748,7 @@
         <w:ind w:left="1080" w:firstLine="0"/>
         <w:textAlignment w:val="baseline"/>
         <w:rPr>
+          <w:rStyle w:val="eop"/>
           <w:rFonts w:ascii="Calibri" w:hAnsi="Calibri" w:cs="Calibri"/>
           <w:sz w:val="20"/>
           <w:szCs w:val="20"/>
@@ -6773,6 +6772,84 @@
           <w:szCs w:val="20"/>
         </w:rPr>
         <w:t> </w:t>
+      </w:r>
+    </w:p>
+    <w:p>
+      <w:pPr>
+        <w:pStyle w:val="paragraph"/>
+        <w:spacing w:before="0" w:beforeAutospacing="0" w:after="0" w:afterAutospacing="0"/>
+        <w:textAlignment w:val="baseline"/>
+        <w:rPr>
+          <w:rFonts w:ascii="Calibri" w:hAnsi="Calibri" w:cs="Calibri"/>
+          <w:sz w:val="20"/>
+          <w:szCs w:val="20"/>
+        </w:rPr>
+      </w:pPr>
+    </w:p>
+    <w:p>
+      <w:pPr>
+        <w:pStyle w:val="paragraph"/>
+        <w:spacing w:before="0" w:beforeAutospacing="0" w:after="0" w:afterAutospacing="0"/>
+        <w:textAlignment w:val="baseline"/>
+        <w:rPr>
+          <w:rFonts w:ascii="Calibri" w:hAnsi="Calibri" w:cs="Calibri"/>
+          <w:sz w:val="20"/>
+          <w:szCs w:val="20"/>
+        </w:rPr>
+      </w:pPr>
+      <w:r>
+        <w:rPr>
+          <w:rFonts w:ascii="Calibri" w:hAnsi="Calibri" w:cs="Calibri"/>
+          <w:sz w:val="20"/>
+          <w:szCs w:val="20"/>
+        </w:rPr>
+        <w:t xml:space="preserve">NOTE: If the Word document is opened for the first in MS Teams and the tab MY ORGANIZATION is missing, you need to open the Word document using Word Online and follow the previous mentioned steps for adding the Proposal Creation </w:t>
+      </w:r>
+      <w:proofErr w:type="spellStart"/>
+      <w:r>
+        <w:rPr>
+          <w:rFonts w:ascii="Calibri" w:hAnsi="Calibri" w:cs="Calibri"/>
+          <w:sz w:val="20"/>
+          <w:szCs w:val="20"/>
+        </w:rPr>
+        <w:t>Addin</w:t>
+      </w:r>
+      <w:proofErr w:type="spellEnd"/>
+      <w:r>
+        <w:rPr>
+          <w:rFonts w:ascii="Calibri" w:hAnsi="Calibri" w:cs="Calibri"/>
+          <w:sz w:val="20"/>
+          <w:szCs w:val="20"/>
+        </w:rPr>
+        <w:t xml:space="preserve">. </w:t>
+      </w:r>
+      <w:bookmarkStart w:id="21" w:name="_GoBack"/>
+      <w:bookmarkEnd w:id="21"/>
+      <w:r>
+        <w:rPr>
+          <w:rFonts w:ascii="Calibri" w:hAnsi="Calibri" w:cs="Calibri"/>
+          <w:sz w:val="20"/>
+          <w:szCs w:val="20"/>
+        </w:rPr>
+        <w:t xml:space="preserve">Then you’ll be able to load the Proposal Creation </w:t>
+      </w:r>
+      <w:proofErr w:type="spellStart"/>
+      <w:r>
+        <w:rPr>
+          <w:rFonts w:ascii="Calibri" w:hAnsi="Calibri" w:cs="Calibri"/>
+          <w:sz w:val="20"/>
+          <w:szCs w:val="20"/>
+        </w:rPr>
+        <w:t>Addin</w:t>
+      </w:r>
+      <w:proofErr w:type="spellEnd"/>
+      <w:r>
+        <w:rPr>
+          <w:rFonts w:ascii="Calibri" w:hAnsi="Calibri" w:cs="Calibri"/>
+          <w:sz w:val="20"/>
+          <w:szCs w:val="20"/>
+        </w:rPr>
+        <w:t xml:space="preserve"> in MS Teams.</w:t>
       </w:r>
     </w:p>
     <w:sectPr>
@@ -16689,7 +16766,7 @@
 </file>
 
 <file path=customXml/itemProps4.xml><?xml version="1.0" encoding="utf-8"?>
-<ds:datastoreItem xmlns:ds="http://schemas.openxmlformats.org/officeDocument/2006/customXml" ds:itemID="{281F7DCF-8792-46A4-BCCF-AD22DD07A4C8}">
+<ds:datastoreItem xmlns:ds="http://schemas.openxmlformats.org/officeDocument/2006/customXml" ds:itemID="{9E3987D7-088F-4075-8C21-EE5C17597ED7}">
   <ds:schemaRefs>
     <ds:schemaRef ds:uri="http://schemas.openxmlformats.org/officeDocument/2006/bibliography"/>
   </ds:schemaRefs>

</xml_diff>

<commit_message>
Removed unnecessary file and added missing reply url to document
</commit_message>
<xml_diff>
--- a/ProposalCreation/ProposalCreationGuide.docx
+++ b/ProposalCreation/ProposalCreationGuide.docx
@@ -1317,10 +1317,10 @@
         </w:sdt>
       </w:sdtContent>
     </w:sdt>
-    <w:bookmarkStart w:id="1" w:name="_Toc407104364" w:displacedByCustomXml="prev"/>
-    <w:bookmarkStart w:id="2" w:name="_Toc297286694" w:displacedByCustomXml="prev"/>
-    <w:bookmarkStart w:id="3" w:name="_Toc365630825" w:displacedByCustomXml="prev"/>
-    <w:bookmarkStart w:id="4" w:name="_Toc372271690" w:displacedByCustomXml="prev"/>
+    <w:bookmarkStart w:id="1" w:name="_Toc372271690" w:displacedByCustomXml="prev"/>
+    <w:bookmarkStart w:id="2" w:name="_Toc365630825" w:displacedByCustomXml="prev"/>
+    <w:bookmarkStart w:id="3" w:name="_Toc297286694" w:displacedByCustomXml="prev"/>
+    <w:bookmarkStart w:id="4" w:name="_Toc407104364" w:displacedByCustomXml="prev"/>
     <w:p>
       <w:pPr>
         <w:rPr>
@@ -1611,15 +1611,7 @@
           <w:sz w:val="20"/>
           <w:szCs w:val="20"/>
         </w:rPr>
-        <w:t xml:space="preserve">Office 2016: </w:t>
-      </w:r>
-      <w:r>
-        <w:rPr>
-          <w:rFonts w:asciiTheme="majorHAnsi" w:hAnsiTheme="majorHAnsi" w:cstheme="majorHAnsi"/>
-          <w:sz w:val="20"/>
-          <w:szCs w:val="20"/>
-        </w:rPr>
-        <w:t xml:space="preserve">The Proposal Creation </w:t>
+        <w:t xml:space="preserve">Office 2016: The Proposal Creation </w:t>
       </w:r>
       <w:proofErr w:type="spellStart"/>
       <w:r>
@@ -2872,10 +2864,12 @@
         </w:numPr>
         <w:spacing w:line="384" w:lineRule="auto"/>
         <w:rPr>
+          <w:rStyle w:val="Hyperlink"/>
           <w:rFonts w:asciiTheme="majorHAnsi" w:hAnsiTheme="majorHAnsi" w:cstheme="majorHAnsi"/>
           <w:color w:val="000000"/>
           <w:sz w:val="20"/>
           <w:szCs w:val="20"/>
+          <w:u w:val="none"/>
         </w:rPr>
       </w:pPr>
       <w:hyperlink w:history="1">
@@ -2892,12 +2886,41 @@
     </w:p>
     <w:p>
       <w:pPr>
-        <w:rPr>
-          <w:rFonts w:asciiTheme="majorHAnsi" w:hAnsiTheme="majorHAnsi" w:cstheme="majorHAnsi"/>
-          <w:sz w:val="20"/>
-          <w:szCs w:val="20"/>
-        </w:rPr>
-      </w:pPr>
+        <w:pStyle w:val="NormalWeb"/>
+        <w:numPr>
+          <w:ilvl w:val="0"/>
+          <w:numId w:val="20"/>
+        </w:numPr>
+        <w:spacing w:line="384" w:lineRule="auto"/>
+        <w:rPr>
+          <w:rFonts w:asciiTheme="majorHAnsi" w:hAnsiTheme="majorHAnsi" w:cstheme="majorHAnsi"/>
+          <w:color w:val="000000"/>
+          <w:sz w:val="20"/>
+          <w:szCs w:val="20"/>
+        </w:rPr>
+      </w:pPr>
+      <w:hyperlink w:history="1">
+        <w:r>
+          <w:rPr>
+            <w:rStyle w:val="Hyperlink"/>
+            <w:rFonts w:asciiTheme="majorHAnsi" w:hAnsiTheme="majorHAnsi" w:cstheme="majorHAnsi"/>
+            <w:sz w:val="20"/>
+            <w:szCs w:val="20"/>
+          </w:rPr>
+          <w:t>https://{proposalCreationWebSite}</w:t>
+        </w:r>
+      </w:hyperlink>
+    </w:p>
+    <w:p>
+      <w:pPr>
+        <w:rPr>
+          <w:rFonts w:asciiTheme="majorHAnsi" w:hAnsiTheme="majorHAnsi" w:cstheme="majorHAnsi"/>
+          <w:sz w:val="20"/>
+          <w:szCs w:val="20"/>
+        </w:rPr>
+      </w:pPr>
+      <w:bookmarkStart w:id="9" w:name="_GoBack"/>
+      <w:bookmarkEnd w:id="9"/>
       <w:r>
         <w:rPr>
           <w:rFonts w:asciiTheme="majorHAnsi" w:hAnsiTheme="majorHAnsi" w:cstheme="majorHAnsi"/>
@@ -3050,6 +3073,7 @@
           <w:sz w:val="20"/>
           <w:szCs w:val="20"/>
         </w:rPr>
+        <w:lastRenderedPageBreak/>
         <w:t>Save Settings and you’re done.</w:t>
       </w:r>
     </w:p>
@@ -3057,16 +3081,15 @@
       <w:pPr>
         <w:pStyle w:val="Heading3"/>
       </w:pPr>
-      <w:bookmarkStart w:id="9" w:name="_Toc504130047"/>
-      <w:bookmarkStart w:id="10" w:name="_Toc518156583"/>
-      <w:bookmarkStart w:id="11" w:name="_Hlk504119614"/>
+      <w:bookmarkStart w:id="10" w:name="_Toc504130047"/>
+      <w:bookmarkStart w:id="11" w:name="_Toc518156583"/>
+      <w:bookmarkStart w:id="12" w:name="_Hlk504119614"/>
       <w:bookmarkEnd w:id="4"/>
       <w:bookmarkEnd w:id="3"/>
       <w:bookmarkEnd w:id="2"/>
       <w:bookmarkEnd w:id="1"/>
-      <w:bookmarkEnd w:id="9"/>
-      <w:r>
-        <w:lastRenderedPageBreak/>
+      <w:bookmarkEnd w:id="10"/>
+      <w:r>
         <w:t>Update Proposal Manager Registration</w:t>
       </w:r>
     </w:p>
@@ -3295,7 +3318,7 @@
       <w:r>
         <w:t>Deploy Solution</w:t>
       </w:r>
-      <w:bookmarkEnd w:id="10"/>
+      <w:bookmarkEnd w:id="11"/>
     </w:p>
     <w:p>
       <w:pPr>
@@ -3323,10 +3346,10 @@
           <w:szCs w:val="20"/>
         </w:rPr>
       </w:pPr>
-      <w:bookmarkStart w:id="12" w:name="_Toc504130049"/>
-      <w:bookmarkStart w:id="13" w:name="_Toc518156584"/>
-      <w:bookmarkEnd w:id="11"/>
+      <w:bookmarkStart w:id="13" w:name="_Toc504130049"/>
+      <w:bookmarkStart w:id="14" w:name="_Toc518156584"/>
       <w:bookmarkEnd w:id="12"/>
+      <w:bookmarkEnd w:id="13"/>
       <w:r>
         <w:rPr>
           <w:rStyle w:val="Heading3Char"/>
@@ -3351,7 +3374,7 @@
         </w:rPr>
         <w:t>gs</w:t>
       </w:r>
-      <w:bookmarkEnd w:id="13"/>
+      <w:bookmarkEnd w:id="14"/>
     </w:p>
     <w:p>
       <w:pPr>
@@ -4422,14 +4445,15 @@
       <w:pPr>
         <w:pStyle w:val="Heading3"/>
       </w:pPr>
-      <w:bookmarkStart w:id="14" w:name="_Toc518156585"/>
-      <w:r>
+      <w:bookmarkStart w:id="15" w:name="_Toc518156585"/>
+      <w:r>
+        <w:lastRenderedPageBreak/>
         <w:t>U</w:t>
       </w:r>
       <w:r>
         <w:t>pdate Client App Settings</w:t>
       </w:r>
-      <w:bookmarkEnd w:id="14"/>
+      <w:bookmarkEnd w:id="15"/>
     </w:p>
     <w:p>
       <w:pPr>
@@ -4605,7 +4629,6 @@
                 <w:sz w:val="21"/>
                 <w:szCs w:val="21"/>
               </w:rPr>
-              <w:lastRenderedPageBreak/>
               <w:t>private</w:t>
             </w:r>
             <w:r>
@@ -4770,7 +4793,7 @@
       <w:pPr>
         <w:pStyle w:val="Heading3"/>
       </w:pPr>
-      <w:bookmarkStart w:id="15" w:name="_Toc518156586"/>
+      <w:bookmarkStart w:id="16" w:name="_Toc518156586"/>
       <w:r>
         <w:t xml:space="preserve">Update the Proposal Creation </w:t>
       </w:r>
@@ -4782,7 +4805,7 @@
       <w:r>
         <w:t xml:space="preserve"> manifest</w:t>
       </w:r>
-      <w:bookmarkEnd w:id="15"/>
+      <w:bookmarkEnd w:id="16"/>
     </w:p>
     <w:p>
       <w:pPr>
@@ -5298,11 +5321,11 @@
       <w:pPr>
         <w:pStyle w:val="Heading3"/>
       </w:pPr>
-      <w:bookmarkStart w:id="16" w:name="_Toc518156587"/>
+      <w:bookmarkStart w:id="17" w:name="_Toc518156587"/>
       <w:r>
         <w:t>Build the application</w:t>
       </w:r>
-      <w:bookmarkEnd w:id="16"/>
+      <w:bookmarkEnd w:id="17"/>
     </w:p>
     <w:p>
       <w:pPr>
@@ -5573,7 +5596,7 @@
           <w:szCs w:val="26"/>
         </w:rPr>
       </w:pPr>
-      <w:bookmarkStart w:id="17" w:name="_Toc518156588"/>
+      <w:bookmarkStart w:id="18" w:name="_Toc518156588"/>
       <w:r>
         <w:br w:type="page"/>
       </w:r>
@@ -5589,7 +5612,7 @@
       <w:r>
         <w:t xml:space="preserve"> to Azure</w:t>
       </w:r>
-      <w:bookmarkEnd w:id="17"/>
+      <w:bookmarkEnd w:id="18"/>
     </w:p>
     <w:p>
       <w:pPr>
@@ -5927,10 +5950,10 @@
           <w:szCs w:val="26"/>
         </w:rPr>
       </w:pPr>
-      <w:bookmarkStart w:id="18" w:name="_Setting_up_Email"/>
-      <w:bookmarkStart w:id="19" w:name="_Toc518156589"/>
-      <w:bookmarkStart w:id="20" w:name="_Hlk504119644"/>
-      <w:bookmarkEnd w:id="18"/>
+      <w:bookmarkStart w:id="19" w:name="_Setting_up_Email"/>
+      <w:bookmarkStart w:id="20" w:name="_Toc518156589"/>
+      <w:bookmarkStart w:id="21" w:name="_Hlk504119644"/>
+      <w:bookmarkEnd w:id="19"/>
       <w:r>
         <w:br w:type="page"/>
       </w:r>
@@ -5950,10 +5973,10 @@
       <w:r>
         <w:t>Addin</w:t>
       </w:r>
-      <w:bookmarkEnd w:id="19"/>
+      <w:bookmarkEnd w:id="20"/>
       <w:proofErr w:type="spellEnd"/>
     </w:p>
-    <w:bookmarkEnd w:id="20"/>
+    <w:bookmarkEnd w:id="21"/>
     <w:p>
       <w:pPr>
         <w:pStyle w:val="paragraph"/>
@@ -6821,17 +6844,7 @@
           <w:sz w:val="20"/>
           <w:szCs w:val="20"/>
         </w:rPr>
-        <w:t xml:space="preserve">. </w:t>
-      </w:r>
-      <w:bookmarkStart w:id="21" w:name="_GoBack"/>
-      <w:bookmarkEnd w:id="21"/>
-      <w:r>
-        <w:rPr>
-          <w:rFonts w:ascii="Calibri" w:hAnsi="Calibri" w:cs="Calibri"/>
-          <w:sz w:val="20"/>
-          <w:szCs w:val="20"/>
-        </w:rPr>
-        <w:t xml:space="preserve">Then you’ll be able to load the Proposal Creation </w:t>
+        <w:t xml:space="preserve">. Then you’ll be able to load the Proposal Creation </w:t>
       </w:r>
       <w:proofErr w:type="spellStart"/>
       <w:r>
@@ -16712,18 +16725,18 @@
 </file>
 
 <file path=customXml/item2.xml><?xml version="1.0" encoding="utf-8"?>
+<p:properties xmlns:p="http://schemas.microsoft.com/office/2006/metadata/properties" xmlns:xsi="http://www.w3.org/2001/XMLSchema-instance" xmlns:pc="http://schemas.microsoft.com/office/infopath/2007/PartnerControls">
+  <documentManagement/>
+</p:properties>
+</file>
+
+<file path=customXml/item3.xml><?xml version="1.0" encoding="utf-8"?>
 <?mso-contentType ?>
 <FormTemplates xmlns="http://schemas.microsoft.com/sharepoint/v3/contenttype/forms">
   <Display>DocumentLibraryForm</Display>
   <Edit>DocumentLibraryForm</Edit>
   <New>DocumentLibraryForm</New>
 </FormTemplates>
-</file>
-
-<file path=customXml/item3.xml><?xml version="1.0" encoding="utf-8"?>
-<p:properties xmlns:p="http://schemas.microsoft.com/office/2006/metadata/properties" xmlns:xsi="http://www.w3.org/2001/XMLSchema-instance" xmlns:pc="http://schemas.microsoft.com/office/infopath/2007/PartnerControls">
-  <documentManagement/>
-</p:properties>
 </file>
 
 <file path=customXml/item4.xml><?xml version="1.0" encoding="utf-8"?>
@@ -16749,14 +16762,6 @@
 </file>
 
 <file path=customXml/itemProps2.xml><?xml version="1.0" encoding="utf-8"?>
-<ds:datastoreItem xmlns:ds="http://schemas.openxmlformats.org/officeDocument/2006/customXml" ds:itemID="{7F94222D-D457-411A-8AF2-B8CC82D62919}">
-  <ds:schemaRefs>
-    <ds:schemaRef ds:uri="http://schemas.microsoft.com/sharepoint/v3/contenttype/forms"/>
-  </ds:schemaRefs>
-</ds:datastoreItem>
-</file>
-
-<file path=customXml/itemProps3.xml><?xml version="1.0" encoding="utf-8"?>
 <ds:datastoreItem xmlns:ds="http://schemas.openxmlformats.org/officeDocument/2006/customXml" ds:itemID="{61FE0F04-CB74-4678-A3C6-490DFB4BC976}">
   <ds:schemaRefs>
     <ds:schemaRef ds:uri="http://schemas.microsoft.com/office/2006/metadata/properties"/>
@@ -16765,8 +16770,16 @@
 </ds:datastoreItem>
 </file>
 
+<file path=customXml/itemProps3.xml><?xml version="1.0" encoding="utf-8"?>
+<ds:datastoreItem xmlns:ds="http://schemas.openxmlformats.org/officeDocument/2006/customXml" ds:itemID="{7F94222D-D457-411A-8AF2-B8CC82D62919}">
+  <ds:schemaRefs>
+    <ds:schemaRef ds:uri="http://schemas.microsoft.com/sharepoint/v3/contenttype/forms"/>
+  </ds:schemaRefs>
+</ds:datastoreItem>
+</file>
+
 <file path=customXml/itemProps4.xml><?xml version="1.0" encoding="utf-8"?>
-<ds:datastoreItem xmlns:ds="http://schemas.openxmlformats.org/officeDocument/2006/customXml" ds:itemID="{9E3987D7-088F-4075-8C21-EE5C17597ED7}">
+<ds:datastoreItem xmlns:ds="http://schemas.openxmlformats.org/officeDocument/2006/customXml" ds:itemID="{44937EAD-C4BB-4C28-BBB5-4CB4E937DB78}">
   <ds:schemaRefs>
     <ds:schemaRef ds:uri="http://schemas.openxmlformats.org/officeDocument/2006/bibliography"/>
   </ds:schemaRefs>

</xml_diff>